<commit_message>
stime e documento esponenziale
</commit_message>
<xml_diff>
--- a/variabileEsponenziale.docx
+++ b/variabileEsponenziale.docx
@@ -28,7 +28,1347 @@
         <w:t>Variabile aleatoria geometrica</w:t>
       </w:r>
     </w:p>
-    <w:p/>
+    <w:p>
+      <w:r>
+        <w:rPr>
+          <w:shd w:val="clear" w:color="auto" w:fill="FFFFFF"/>
+        </w:rPr>
+        <w:t>L</w:t>
+      </w:r>
+      <w:r>
+        <w:rPr>
+          <w:shd w:val="clear" w:color="auto" w:fill="FFFFFF"/>
+        </w:rPr>
+        <w:t>a </w:t>
+      </w:r>
+      <w:r>
+        <w:rPr>
+          <w:b/>
+          <w:bCs/>
+          <w:shd w:val="clear" w:color="auto" w:fill="FFFFFF"/>
+        </w:rPr>
+        <w:t>distribuzione esponenziale</w:t>
+      </w:r>
+      <w:r>
+        <w:rPr>
+          <w:shd w:val="clear" w:color="auto" w:fill="FFFFFF"/>
+        </w:rPr>
+        <w:t> è una </w:t>
+      </w:r>
+      <w:r>
+        <w:t>distribuzione di probabilità continua</w:t>
+      </w:r>
+      <w:r>
+        <w:rPr>
+          <w:shd w:val="clear" w:color="auto" w:fill="FFFFFF"/>
+        </w:rPr>
+        <w:t xml:space="preserve"> </w:t>
+      </w:r>
+      <w:r>
+        <w:rPr>
+          <w:shd w:val="clear" w:color="auto" w:fill="FFFFFF"/>
+        </w:rPr>
+        <w:t>che descrive la "durata di vita" di un fenomeno che </w:t>
+      </w:r>
+      <w:r>
+        <w:rPr>
+          <w:i/>
+          <w:iCs/>
+          <w:shd w:val="clear" w:color="auto" w:fill="FFFFFF"/>
+        </w:rPr>
+        <w:t>non invecchia</w:t>
+      </w:r>
+      <w:r>
+        <w:rPr>
+          <w:shd w:val="clear" w:color="auto" w:fill="FFFFFF"/>
+        </w:rPr>
+        <w:t xml:space="preserve">. </w:t>
+      </w:r>
+      <w:r>
+        <w:rPr>
+          <w:shd w:val="clear" w:color="auto" w:fill="FFFFFF"/>
+        </w:rPr>
+        <w:t>Un esempio è la </w:t>
+      </w:r>
+      <w:r>
+        <w:rPr>
+          <w:i/>
+          <w:iCs/>
+          <w:shd w:val="clear" w:color="auto" w:fill="FFFFFF"/>
+        </w:rPr>
+        <w:t>durata di vita</w:t>
+      </w:r>
+      <w:r>
+        <w:rPr>
+          <w:shd w:val="clear" w:color="auto" w:fill="FFFFFF"/>
+        </w:rPr>
+        <w:t> di una particella </w:t>
+      </w:r>
+      <w:r>
+        <w:rPr>
+          <w:shd w:val="clear" w:color="auto" w:fill="FFFFFF"/>
+        </w:rPr>
+        <w:t>radioattiva</w:t>
+      </w:r>
+      <w:r>
+        <w:rPr>
+          <w:shd w:val="clear" w:color="auto" w:fill="FFFFFF"/>
+        </w:rPr>
+        <w:t> prima d</w:t>
+      </w:r>
+      <w:r>
+        <w:rPr>
+          <w:shd w:val="clear" w:color="auto" w:fill="FFFFFF"/>
+        </w:rPr>
+        <w:t xml:space="preserve">ecadere </w:t>
+      </w:r>
+      <w:r>
+        <w:rPr>
+          <w:shd w:val="clear" w:color="auto" w:fill="FFFFFF"/>
+        </w:rPr>
+        <w:t>oppure la durata della richiesta di un servizio</w:t>
+      </w:r>
+      <w:r>
+        <w:rPr>
+          <w:shd w:val="clear" w:color="auto" w:fill="FFFFFF"/>
+        </w:rPr>
+        <w:t xml:space="preserve">. </w:t>
+      </w:r>
+      <w:r>
+        <w:t xml:space="preserve">Si dice che </w:t>
+      </w:r>
+      <w:r>
+        <w:t>X ha distribuzione esponenziale</w:t>
+      </w:r>
+      <w:r>
+        <w:t> di parametro λ</w:t>
+      </w:r>
+      <w:r>
+        <w:t xml:space="preserve">&gt;0 </w:t>
+      </w:r>
+      <w:r>
+        <w:t>e si indica con X</w:t>
+      </w:r>
+      <w:r>
+        <w:rPr>
+          <w:rFonts w:ascii="Cambria Math" w:hAnsi="Cambria Math" w:cs="Cambria Math"/>
+        </w:rPr>
+        <w:t>∼</w:t>
+      </w:r>
+      <w:r>
+        <w:t xml:space="preserve">EXP(λ), se la sua funzione di densità </w:t>
+      </w:r>
+      <w:r>
+        <w:t xml:space="preserve">di probabilità </w:t>
+      </w:r>
+      <w:r>
+        <w:t>è</w:t>
+      </w:r>
+      <w:r>
+        <w:t>:</w:t>
+      </w:r>
+    </w:p>
+    <w:p>
+      <w:pPr>
+        <w:shd w:val="clear" w:color="auto" w:fill="FFFFFF"/>
+        <w:spacing w:after="0" w:line="240" w:lineRule="auto"/>
+      </w:pPr>
+    </w:p>
+    <w:p>
+      <w:pPr>
+        <w:shd w:val="clear" w:color="auto" w:fill="FFFFFF"/>
+        <w:spacing w:after="0" w:line="240" w:lineRule="auto"/>
+      </w:pPr>
+      <m:oMathPara>
+        <m:oMath>
+          <m:sSub>
+            <m:sSubPr>
+              <m:ctrlPr>
+                <w:rPr>
+                  <w:rFonts w:ascii="Cambria Math" w:hAnsi="Cambria Math"/>
+                  <w:i/>
+                </w:rPr>
+              </m:ctrlPr>
+            </m:sSubPr>
+            <m:e>
+              <m:r>
+                <w:rPr>
+                  <w:rFonts w:ascii="Cambria Math" w:hAnsi="Cambria Math"/>
+                </w:rPr>
+                <m:t>F</m:t>
+              </m:r>
+            </m:e>
+            <m:sub>
+              <m:r>
+                <w:rPr>
+                  <w:rFonts w:ascii="Cambria Math" w:hAnsi="Cambria Math"/>
+                </w:rPr>
+                <m:t>x</m:t>
+              </m:r>
+            </m:sub>
+          </m:sSub>
+          <m:d>
+            <m:dPr>
+              <m:ctrlPr>
+                <w:rPr>
+                  <w:rFonts w:ascii="Cambria Math" w:hAnsi="Cambria Math"/>
+                  <w:i/>
+                </w:rPr>
+              </m:ctrlPr>
+            </m:dPr>
+            <m:e>
+              <m:r>
+                <w:rPr>
+                  <w:rFonts w:ascii="Cambria Math" w:hAnsi="Cambria Math"/>
+                </w:rPr>
+                <m:t>x</m:t>
+              </m:r>
+            </m:e>
+          </m:d>
+          <m:r>
+            <w:rPr>
+              <w:rFonts w:ascii="Cambria Math" w:hAnsi="Cambria Math"/>
+            </w:rPr>
+            <m:t>=</m:t>
+          </m:r>
+          <m:r>
+            <w:rPr>
+              <w:rFonts w:ascii="Cambria Math" w:hAnsi="Cambria Math"/>
+            </w:rPr>
+            <m:t>P</m:t>
+          </m:r>
+          <m:d>
+            <m:dPr>
+              <m:ctrlPr>
+                <w:rPr>
+                  <w:rFonts w:ascii="Cambria Math" w:hAnsi="Cambria Math"/>
+                  <w:i/>
+                </w:rPr>
+              </m:ctrlPr>
+            </m:dPr>
+            <m:e>
+              <m:r>
+                <w:rPr>
+                  <w:rFonts w:ascii="Cambria Math" w:hAnsi="Cambria Math"/>
+                </w:rPr>
+                <m:t>X≤x</m:t>
+              </m:r>
+            </m:e>
+          </m:d>
+          <m:r>
+            <w:rPr>
+              <w:rFonts w:ascii="Cambria Math" w:hAnsi="Cambria Math"/>
+            </w:rPr>
+            <m:t>=</m:t>
+          </m:r>
+          <m:d>
+            <m:dPr>
+              <m:begChr m:val="{"/>
+              <m:endChr m:val=""/>
+              <m:ctrlPr>
+                <w:rPr>
+                  <w:rFonts w:ascii="Cambria Math" w:hAnsi="Cambria Math"/>
+                  <w:i/>
+                </w:rPr>
+              </m:ctrlPr>
+            </m:dPr>
+            <m:e>
+              <m:eqArr>
+                <m:eqArrPr>
+                  <m:ctrlPr>
+                    <w:rPr>
+                      <w:rFonts w:ascii="Cambria Math" w:hAnsi="Cambria Math"/>
+                      <w:i/>
+                    </w:rPr>
+                  </m:ctrlPr>
+                </m:eqArrPr>
+                <m:e>
+                  <m:r>
+                    <w:rPr>
+                      <w:rFonts w:ascii="Cambria Math" w:hAnsi="Cambria Math"/>
+                    </w:rPr>
+                    <m:t>0</m:t>
+                  </m:r>
+                  <m:r>
+                    <w:rPr>
+                      <w:rFonts w:ascii="Cambria Math" w:hAnsi="Cambria Math"/>
+                    </w:rPr>
+                    <m:t xml:space="preserve">,  </m:t>
+                  </m:r>
+                  <m:r>
+                    <w:rPr>
+                      <w:rFonts w:ascii="Cambria Math" w:hAnsi="Cambria Math"/>
+                    </w:rPr>
+                    <m:t>x&lt;0</m:t>
+                  </m:r>
+                </m:e>
+                <m:e>
+                  <m:r>
+                    <w:rPr>
+                      <w:rFonts w:ascii="Cambria Math" w:hAnsi="Cambria Math"/>
+                    </w:rPr>
+                    <m:t>1-</m:t>
+                  </m:r>
+                  <m:sSup>
+                    <m:sSupPr>
+                      <m:ctrlPr>
+                        <w:rPr>
+                          <w:rFonts w:ascii="Cambria Math" w:hAnsi="Cambria Math"/>
+                          <w:i/>
+                        </w:rPr>
+                      </m:ctrlPr>
+                    </m:sSupPr>
+                    <m:e>
+                      <m:r>
+                        <w:rPr>
+                          <w:rFonts w:ascii="Cambria Math" w:hAnsi="Cambria Math"/>
+                        </w:rPr>
+                        <m:t>e</m:t>
+                      </m:r>
+                    </m:e>
+                    <m:sup>
+                      <m:r>
+                        <w:rPr>
+                          <w:rFonts w:ascii="Cambria Math" w:hAnsi="Cambria Math"/>
+                        </w:rPr>
+                        <m:t>-λx</m:t>
+                      </m:r>
+                    </m:sup>
+                  </m:sSup>
+                  <m:r>
+                    <w:rPr>
+                      <w:rFonts w:ascii="Cambria Math" w:hAnsi="Cambria Math"/>
+                    </w:rPr>
+                    <m:t>,  &amp;</m:t>
+                  </m:r>
+                  <m:r>
+                    <w:rPr>
+                      <w:rFonts w:ascii="Cambria Math" w:hAnsi="Cambria Math"/>
+                    </w:rPr>
+                    <m:t>x≥0</m:t>
+                  </m:r>
+                </m:e>
+              </m:eqArr>
+            </m:e>
+          </m:d>
+        </m:oMath>
+      </m:oMathPara>
+    </w:p>
+    <w:p>
+      <w:pPr>
+        <w:spacing w:line="240" w:lineRule="auto"/>
+        <w:rPr>
+          <w:rFonts w:ascii="Times New Roman" w:eastAsia="Times New Roman" w:hAnsi="Times New Roman" w:cs="Times New Roman"/>
+          <w:sz w:val="24"/>
+          <w:szCs w:val="24"/>
+          <w:lang w:eastAsia="it-IT"/>
+        </w:rPr>
+      </w:pPr>
+    </w:p>
+    <w:p>
+      <w:r>
+        <w:t>E corrispondente</w:t>
+      </w:r>
+      <w:r>
+        <w:t xml:space="preserve"> funzione di distribuzione</w:t>
+      </w:r>
+      <w:r>
+        <w:t>:</w:t>
+      </w:r>
+    </w:p>
+    <w:p>
+      <m:oMathPara>
+        <m:oMath>
+          <m:sSub>
+            <m:sSubPr>
+              <m:ctrlPr>
+                <w:rPr>
+                  <w:rFonts w:ascii="Cambria Math" w:hAnsi="Cambria Math"/>
+                  <w:i/>
+                </w:rPr>
+              </m:ctrlPr>
+            </m:sSubPr>
+            <m:e>
+              <m:r>
+                <w:rPr>
+                  <w:rFonts w:ascii="Cambria Math" w:hAnsi="Cambria Math"/>
+                </w:rPr>
+                <m:t>f</m:t>
+              </m:r>
+            </m:e>
+            <m:sub>
+              <m:r>
+                <w:rPr>
+                  <w:rFonts w:ascii="Cambria Math" w:hAnsi="Cambria Math"/>
+                </w:rPr>
+                <m:t>x</m:t>
+              </m:r>
+            </m:sub>
+          </m:sSub>
+          <m:d>
+            <m:dPr>
+              <m:ctrlPr>
+                <w:rPr>
+                  <w:rFonts w:ascii="Cambria Math" w:hAnsi="Cambria Math"/>
+                  <w:i/>
+                </w:rPr>
+              </m:ctrlPr>
+            </m:dPr>
+            <m:e>
+              <m:r>
+                <w:rPr>
+                  <w:rFonts w:ascii="Cambria Math" w:hAnsi="Cambria Math"/>
+                </w:rPr>
+                <m:t>x</m:t>
+              </m:r>
+            </m:e>
+          </m:d>
+          <m:r>
+            <w:rPr>
+              <w:rFonts w:ascii="Cambria Math" w:hAnsi="Cambria Math"/>
+            </w:rPr>
+            <m:t>=</m:t>
+          </m:r>
+          <m:d>
+            <m:dPr>
+              <m:begChr m:val="{"/>
+              <m:endChr m:val=""/>
+              <m:ctrlPr>
+                <w:rPr>
+                  <w:rFonts w:ascii="Cambria Math" w:hAnsi="Cambria Math"/>
+                  <w:i/>
+                </w:rPr>
+              </m:ctrlPr>
+            </m:dPr>
+            <m:e>
+              <m:eqArr>
+                <m:eqArrPr>
+                  <m:ctrlPr>
+                    <w:rPr>
+                      <w:rFonts w:ascii="Cambria Math" w:hAnsi="Cambria Math"/>
+                      <w:i/>
+                    </w:rPr>
+                  </m:ctrlPr>
+                </m:eqArrPr>
+                <m:e>
+                  <m:r>
+                    <w:rPr>
+                      <w:rFonts w:ascii="Cambria Math" w:hAnsi="Cambria Math"/>
+                    </w:rPr>
+                    <m:t>λ</m:t>
+                  </m:r>
+                  <m:sSup>
+                    <m:sSupPr>
+                      <m:ctrlPr>
+                        <w:rPr>
+                          <w:rFonts w:ascii="Cambria Math" w:hAnsi="Cambria Math"/>
+                          <w:i/>
+                        </w:rPr>
+                      </m:ctrlPr>
+                    </m:sSupPr>
+                    <m:e>
+                      <m:r>
+                        <w:rPr>
+                          <w:rFonts w:ascii="Cambria Math" w:hAnsi="Cambria Math"/>
+                        </w:rPr>
+                        <m:t>e</m:t>
+                      </m:r>
+                    </m:e>
+                    <m:sup>
+                      <m:r>
+                        <w:rPr>
+                          <w:rFonts w:ascii="Cambria Math" w:hAnsi="Cambria Math"/>
+                        </w:rPr>
+                        <m:t>-λx</m:t>
+                      </m:r>
+                    </m:sup>
+                  </m:sSup>
+                  <m:r>
+                    <w:rPr>
+                      <w:rFonts w:ascii="Cambria Math" w:hAnsi="Cambria Math"/>
+                    </w:rPr>
+                    <m:t xml:space="preserve">,  </m:t>
+                  </m:r>
+                  <m:r>
+                    <w:rPr>
+                      <w:rFonts w:ascii="Cambria Math" w:hAnsi="Cambria Math"/>
+                    </w:rPr>
+                    <m:t>x</m:t>
+                  </m:r>
+                  <m:r>
+                    <w:rPr>
+                      <w:rFonts w:ascii="Cambria Math" w:hAnsi="Cambria Math"/>
+                    </w:rPr>
+                    <m:t>&gt;</m:t>
+                  </m:r>
+                  <m:r>
+                    <w:rPr>
+                      <w:rFonts w:ascii="Cambria Math" w:hAnsi="Cambria Math"/>
+                    </w:rPr>
+                    <m:t>0</m:t>
+                  </m:r>
+                </m:e>
+                <m:e>
+                  <m:r>
+                    <w:rPr>
+                      <w:rFonts w:ascii="Cambria Math" w:hAnsi="Cambria Math"/>
+                    </w:rPr>
+                    <m:t>0</m:t>
+                  </m:r>
+                  <m:r>
+                    <w:rPr>
+                      <w:rFonts w:ascii="Cambria Math" w:hAnsi="Cambria Math"/>
+                    </w:rPr>
+                    <m:t xml:space="preserve">,  </m:t>
+                  </m:r>
+                  <m:r>
+                    <w:rPr>
+                      <w:rFonts w:ascii="Cambria Math" w:hAnsi="Cambria Math"/>
+                    </w:rPr>
+                    <m:t>altrimenti</m:t>
+                  </m:r>
+                </m:e>
+              </m:eqArr>
+            </m:e>
+          </m:d>
+        </m:oMath>
+      </m:oMathPara>
+    </w:p>
+    <w:p>
+      <w:r>
+        <w:t>Per una variabile esponenziale si ha che:</w:t>
+      </w:r>
+    </w:p>
+    <w:p>
+      <m:oMath>
+        <m:r>
+          <w:rPr>
+            <w:rFonts w:ascii="Cambria Math" w:hAnsi="Cambria Math"/>
+          </w:rPr>
+          <m:t>E</m:t>
+        </m:r>
+        <m:d>
+          <m:dPr>
+            <m:ctrlPr>
+              <w:rPr>
+                <w:rFonts w:ascii="Cambria Math" w:hAnsi="Cambria Math"/>
+                <w:i/>
+              </w:rPr>
+            </m:ctrlPr>
+          </m:dPr>
+          <m:e>
+            <m:r>
+              <w:rPr>
+                <w:rFonts w:ascii="Cambria Math" w:hAnsi="Cambria Math"/>
+              </w:rPr>
+              <m:t>X</m:t>
+            </m:r>
+          </m:e>
+        </m:d>
+        <m:r>
+          <w:rPr>
+            <w:rFonts w:ascii="Cambria Math" w:hAnsi="Cambria Math"/>
+          </w:rPr>
+          <m:t>=</m:t>
+        </m:r>
+        <m:f>
+          <m:fPr>
+            <m:ctrlPr>
+              <w:rPr>
+                <w:rFonts w:ascii="Cambria Math" w:hAnsi="Cambria Math"/>
+                <w:i/>
+                <w:iCs/>
+              </w:rPr>
+            </m:ctrlPr>
+          </m:fPr>
+          <m:num>
+            <m:r>
+              <w:rPr>
+                <w:rFonts w:ascii="Cambria Math" w:hAnsi="Cambria Math"/>
+              </w:rPr>
+              <m:t>1</m:t>
+            </m:r>
+          </m:num>
+          <m:den>
+            <m:r>
+              <w:rPr>
+                <w:rFonts w:ascii="Cambria Math" w:hAnsi="Cambria Math"/>
+              </w:rPr>
+              <m:t>λ</m:t>
+            </m:r>
+          </m:den>
+        </m:f>
+      </m:oMath>
+      <w:r>
+        <w:rPr>
+          <w:iCs/>
+        </w:rPr>
+        <w:t xml:space="preserve">     </w:t>
+      </w:r>
+      <m:oMath>
+        <m:r>
+          <w:rPr>
+            <w:rFonts w:ascii="Cambria Math" w:hAnsi="Cambria Math"/>
+          </w:rPr>
+          <m:t>Var</m:t>
+        </m:r>
+        <m:d>
+          <m:dPr>
+            <m:ctrlPr>
+              <w:rPr>
+                <w:rFonts w:ascii="Cambria Math" w:hAnsi="Cambria Math"/>
+                <w:i/>
+              </w:rPr>
+            </m:ctrlPr>
+          </m:dPr>
+          <m:e>
+            <m:r>
+              <w:rPr>
+                <w:rFonts w:ascii="Cambria Math" w:hAnsi="Cambria Math"/>
+              </w:rPr>
+              <m:t>X</m:t>
+            </m:r>
+          </m:e>
+        </m:d>
+        <m:r>
+          <w:rPr>
+            <w:rFonts w:ascii="Cambria Math" w:hAnsi="Cambria Math"/>
+          </w:rPr>
+          <m:t>=</m:t>
+        </m:r>
+        <m:f>
+          <m:fPr>
+            <m:ctrlPr>
+              <w:rPr>
+                <w:rFonts w:ascii="Cambria Math" w:hAnsi="Cambria Math"/>
+                <w:i/>
+                <w:iCs/>
+              </w:rPr>
+            </m:ctrlPr>
+          </m:fPr>
+          <m:num>
+            <m:r>
+              <w:rPr>
+                <w:rFonts w:ascii="Cambria Math" w:hAnsi="Cambria Math"/>
+              </w:rPr>
+              <m:t>1</m:t>
+            </m:r>
+          </m:num>
+          <m:den>
+            <m:sSup>
+              <m:sSupPr>
+                <m:ctrlPr>
+                  <w:rPr>
+                    <w:rFonts w:ascii="Cambria Math" w:hAnsi="Cambria Math"/>
+                    <w:i/>
+                  </w:rPr>
+                </m:ctrlPr>
+              </m:sSupPr>
+              <m:e>
+                <m:r>
+                  <w:rPr>
+                    <w:rFonts w:ascii="Cambria Math" w:hAnsi="Cambria Math"/>
+                  </w:rPr>
+                  <m:t>λ</m:t>
+                </m:r>
+              </m:e>
+              <m:sup>
+                <m:r>
+                  <w:rPr>
+                    <w:rFonts w:ascii="Cambria Math" w:hAnsi="Cambria Math"/>
+                  </w:rPr>
+                  <m:t>2</m:t>
+                </m:r>
+              </m:sup>
+            </m:sSup>
+          </m:den>
+        </m:f>
+      </m:oMath>
+      <w:r>
+        <w:rPr>
+          <w:iCs/>
+        </w:rPr>
+        <w:t xml:space="preserve">   </w:t>
+      </w:r>
+    </w:p>
+    <w:p>
+      <w:r>
+        <w:t xml:space="preserve">Osservando che </w:t>
+      </w:r>
+      <m:oMath>
+        <m:r>
+          <w:rPr>
+            <w:rFonts w:ascii="Cambria Math" w:hAnsi="Cambria Math"/>
+          </w:rPr>
+          <m:t>E</m:t>
+        </m:r>
+        <m:d>
+          <m:dPr>
+            <m:ctrlPr>
+              <w:rPr>
+                <w:rFonts w:ascii="Cambria Math" w:hAnsi="Cambria Math"/>
+                <w:i/>
+              </w:rPr>
+            </m:ctrlPr>
+          </m:dPr>
+          <m:e>
+            <m:r>
+              <w:rPr>
+                <w:rFonts w:ascii="Cambria Math" w:hAnsi="Cambria Math"/>
+              </w:rPr>
+              <m:t>X</m:t>
+            </m:r>
+          </m:e>
+        </m:d>
+        <m:r>
+          <w:rPr>
+            <w:rFonts w:ascii="Cambria Math" w:hAnsi="Cambria Math"/>
+          </w:rPr>
+          <m:t>=</m:t>
+        </m:r>
+        <m:f>
+          <m:fPr>
+            <m:ctrlPr>
+              <w:rPr>
+                <w:rFonts w:ascii="Cambria Math" w:hAnsi="Cambria Math"/>
+                <w:i/>
+                <w:iCs/>
+              </w:rPr>
+            </m:ctrlPr>
+          </m:fPr>
+          <m:num>
+            <m:r>
+              <w:rPr>
+                <w:rFonts w:ascii="Cambria Math" w:hAnsi="Cambria Math"/>
+              </w:rPr>
+              <m:t>1</m:t>
+            </m:r>
+          </m:num>
+          <m:den>
+            <m:r>
+              <w:rPr>
+                <w:rFonts w:ascii="Cambria Math" w:hAnsi="Cambria Math"/>
+              </w:rPr>
+              <m:t>λ</m:t>
+            </m:r>
+          </m:den>
+        </m:f>
+      </m:oMath>
+      <w:r>
+        <w:rPr>
+          <w:iCs/>
+        </w:rPr>
+        <w:t xml:space="preserve"> </w:t>
+      </w:r>
+      <w:r>
+        <w:rPr>
+          <w:iCs/>
+        </w:rPr>
+        <w:t xml:space="preserve">, se X rappresenta un tempo allora </w:t>
+      </w:r>
+      <w:r>
+        <w:rPr>
+          <w:rFonts w:cstheme="minorHAnsi"/>
+          <w:iCs/>
+        </w:rPr>
+        <w:t>λ</w:t>
+      </w:r>
+      <w:r>
+        <w:rPr>
+          <w:iCs/>
+        </w:rPr>
+        <w:t xml:space="preserve"> rappresenta una frequenza. Quindi se la variabile aleatoria descrive, ad esempio, la durata di vita di un componente elettronico si intuisce che i tempi di vita maggiori corrispondono ai parametri </w:t>
+      </w:r>
+      <w:r>
+        <w:rPr>
+          <w:rFonts w:cstheme="minorHAnsi"/>
+          <w:iCs/>
+        </w:rPr>
+        <w:t>λ</w:t>
+      </w:r>
+      <w:r>
+        <w:rPr>
+          <w:rFonts w:cstheme="minorHAnsi"/>
+          <w:iCs/>
+        </w:rPr>
+        <w:t xml:space="preserve"> più piccoli. </w:t>
+      </w:r>
+      <w:r>
+        <w:t>Infatti, la funzione densi</w:t>
+      </w:r>
+      <w:r>
+        <w:t>tà</w:t>
+      </w:r>
+      <w:r>
+        <w:t>, al diminuire di λ, si schiaccia sull’asse delle ascisse. Di conseguenza la media si sposta verso valori pi</w:t>
+      </w:r>
+      <w:r>
+        <w:t>ù</w:t>
+      </w:r>
+      <w:r>
+        <w:t xml:space="preserve"> elevati e il </w:t>
+      </w:r>
+      <w:r>
+        <w:t>componente</w:t>
+      </w:r>
+      <w:r>
+        <w:t xml:space="preserve"> si guasta mediamente pi</w:t>
+      </w:r>
+      <w:r>
+        <w:t>ù</w:t>
+      </w:r>
+      <w:r>
+        <w:t xml:space="preserve"> tardi. Pertanto</w:t>
+      </w:r>
+      <w:r>
+        <w:t>,</w:t>
+      </w:r>
+      <w:r>
+        <w:t xml:space="preserve"> λ risulta essere inversamente proporzionale al tempo di vita medio del </w:t>
+      </w:r>
+      <w:r>
+        <w:t>componente.</w:t>
+      </w:r>
+    </w:p>
+    <w:p>
+      <w:r>
+        <w:t>Come specificato precedentemente, tale variabile aleatoria descrive un fenomeno che non invecchia, ciò significa che è privo di memoria. Gode infatti della seguente proprietà di “assenza di memoria”</w:t>
+      </w:r>
+      <w:r>
+        <w:t xml:space="preserve">, </w:t>
+      </w:r>
+      <w:r>
+        <w:t>per ogni s, t reali positivi risulta:</w:t>
+      </w:r>
+    </w:p>
+    <w:p>
+      <m:oMathPara>
+        <m:oMath>
+          <m:r>
+            <w:rPr>
+              <w:rFonts w:ascii="Cambria Math" w:hAnsi="Cambria Math"/>
+            </w:rPr>
+            <m:t>P</m:t>
+          </m:r>
+          <m:d>
+            <m:dPr>
+              <m:ctrlPr>
+                <w:rPr>
+                  <w:rFonts w:ascii="Cambria Math" w:hAnsi="Cambria Math"/>
+                </w:rPr>
+              </m:ctrlPr>
+            </m:dPr>
+            <m:e>
+              <m:r>
+                <w:rPr>
+                  <w:rFonts w:ascii="Cambria Math" w:hAnsi="Cambria Math"/>
+                </w:rPr>
+                <m:t>X</m:t>
+              </m:r>
+              <m:r>
+                <m:rPr>
+                  <m:sty m:val="p"/>
+                </m:rPr>
+                <w:rPr>
+                  <w:rFonts w:ascii="Cambria Math" w:hAnsi="Cambria Math"/>
+                </w:rPr>
+                <m:t>&gt;</m:t>
+              </m:r>
+              <m:r>
+                <w:rPr>
+                  <w:rFonts w:ascii="Cambria Math" w:hAnsi="Cambria Math"/>
+                </w:rPr>
+                <m:t>s+t</m:t>
+              </m:r>
+              <m:r>
+                <m:rPr>
+                  <m:sty m:val="p"/>
+                </m:rPr>
+                <w:rPr>
+                  <w:rFonts w:ascii="Cambria Math" w:hAnsi="Cambria Math"/>
+                </w:rPr>
+                <m:t xml:space="preserve"> | </m:t>
+              </m:r>
+              <m:r>
+                <w:rPr>
+                  <w:rFonts w:ascii="Cambria Math" w:hAnsi="Cambria Math"/>
+                </w:rPr>
+                <m:t>X</m:t>
+              </m:r>
+              <m:r>
+                <m:rPr>
+                  <m:sty m:val="p"/>
+                </m:rPr>
+                <w:rPr>
+                  <w:rFonts w:ascii="Cambria Math" w:hAnsi="Cambria Math"/>
+                </w:rPr>
+                <m:t>&gt;</m:t>
+              </m:r>
+              <m:r>
+                <w:rPr>
+                  <w:rFonts w:ascii="Cambria Math" w:hAnsi="Cambria Math"/>
+                </w:rPr>
+                <m:t>s</m:t>
+              </m:r>
+            </m:e>
+          </m:d>
+          <m:r>
+            <m:rPr>
+              <m:sty m:val="p"/>
+            </m:rPr>
+            <w:rPr>
+              <w:rFonts w:ascii="Cambria Math" w:hAnsi="Cambria Math"/>
+            </w:rPr>
+            <m:t>=</m:t>
+          </m:r>
+          <m:r>
+            <w:rPr>
+              <w:rFonts w:ascii="Cambria Math" w:hAnsi="Cambria Math"/>
+            </w:rPr>
+            <m:t>P</m:t>
+          </m:r>
+          <m:r>
+            <m:rPr>
+              <m:sty m:val="p"/>
+            </m:rPr>
+            <w:rPr>
+              <w:rFonts w:ascii="Cambria Math" w:hAnsi="Cambria Math"/>
+            </w:rPr>
+            <m:t>(</m:t>
+          </m:r>
+          <m:r>
+            <w:rPr>
+              <w:rFonts w:ascii="Cambria Math" w:hAnsi="Cambria Math"/>
+            </w:rPr>
+            <m:t>X</m:t>
+          </m:r>
+          <m:r>
+            <m:rPr>
+              <m:sty m:val="p"/>
+            </m:rPr>
+            <w:rPr>
+              <w:rFonts w:ascii="Cambria Math" w:hAnsi="Cambria Math"/>
+            </w:rPr>
+            <m:t>&gt;</m:t>
+          </m:r>
+          <m:r>
+            <w:rPr>
+              <w:rFonts w:ascii="Cambria Math" w:hAnsi="Cambria Math"/>
+            </w:rPr>
+            <m:t>t</m:t>
+          </m:r>
+          <m:r>
+            <m:rPr>
+              <m:sty m:val="p"/>
+            </m:rPr>
+            <w:rPr>
+              <w:rFonts w:ascii="Cambria Math" w:hAnsi="Cambria Math"/>
+            </w:rPr>
+            <m:t>)</m:t>
+          </m:r>
+        </m:oMath>
+      </m:oMathPara>
+    </w:p>
+    <w:p>
+      <w:pPr>
+        <w:rPr>
+          <w:rFonts w:ascii="CMMI10" w:eastAsia="CMMI10" w:cs="CMMI10"/>
+        </w:rPr>
+      </w:pPr>
+      <w:r>
+        <w:t xml:space="preserve">Se si interpreta </w:t>
+      </w:r>
+      <w:r>
+        <w:t>X</w:t>
+      </w:r>
+      <w:r>
+        <w:rPr>
+          <w:rFonts w:ascii="CMMI10" w:eastAsia="CMMI10" w:cs="CMMI10"/>
+        </w:rPr>
+        <w:t xml:space="preserve"> </w:t>
+      </w:r>
+      <w:r>
+        <w:t>come un tempo di attesa, la</w:t>
+      </w:r>
+      <w:r>
+        <w:t xml:space="preserve"> precedente equazione</w:t>
+      </w:r>
+      <w:r>
+        <w:t xml:space="preserve"> mostra che la probabilit</w:t>
+      </w:r>
+      <w:r>
+        <w:t xml:space="preserve">à </w:t>
+      </w:r>
+      <w:r>
+        <w:t xml:space="preserve">condizionata che il tempo di attesa </w:t>
+      </w:r>
+      <w:r>
+        <w:t>X</w:t>
+      </w:r>
+      <w:r>
+        <w:rPr>
+          <w:rFonts w:ascii="CMMI10" w:eastAsia="CMMI10" w:cs="CMMI10"/>
+        </w:rPr>
+        <w:t xml:space="preserve"> </w:t>
+      </w:r>
+      <w:r>
+        <w:t xml:space="preserve">sia maggiore di </w:t>
+      </w:r>
+      <w:r>
+        <w:t xml:space="preserve">t+s </w:t>
+      </w:r>
+      <w:r>
+        <w:t xml:space="preserve">dato che essa </w:t>
+      </w:r>
+      <w:r>
+        <w:t xml:space="preserve">è </w:t>
+      </w:r>
+      <w:r>
+        <w:t xml:space="preserve">maggiore di </w:t>
+      </w:r>
+      <w:r>
+        <w:t>s</w:t>
+      </w:r>
+      <w:r>
+        <w:rPr>
+          <w:rFonts w:ascii="CMMI10" w:eastAsia="CMMI10" w:cs="CMMI10"/>
+        </w:rPr>
+        <w:t xml:space="preserve"> </w:t>
+      </w:r>
+      <w:r>
+        <w:t xml:space="preserve">non dipende da quanto si </w:t>
+      </w:r>
+      <w:r>
+        <w:t>è</w:t>
+      </w:r>
+      <w:r>
+        <w:t xml:space="preserve"> gi</w:t>
+      </w:r>
+      <w:r>
+        <w:t>à</w:t>
+      </w:r>
+      <w:r>
+        <w:t xml:space="preserve"> atteso, ossia da </w:t>
+      </w:r>
+      <w:r>
+        <w:t>s</w:t>
+      </w:r>
+      <w:r>
+        <w:rPr>
+          <w:rFonts w:ascii="CMMI10" w:eastAsia="CMMI10" w:cs="CMMI10"/>
+        </w:rPr>
+        <w:t>.</w:t>
+      </w:r>
+    </w:p>
+    <w:p>
+      <w:r>
+        <w:t xml:space="preserve">Nel seguente grafico è rappresentata la densità di probabilità e la funzione di distribuzione di una variabile aleatoria con distribuzione esponenziale e parametro </w:t>
+      </w:r>
+      <w:r>
+        <w:rPr>
+          <w:rFonts w:cstheme="minorHAnsi"/>
+        </w:rPr>
+        <w:t>λ</w:t>
+      </w:r>
+      <w:r>
+        <w:t>=3.</w:t>
+      </w:r>
+    </w:p>
+    <w:p>
+      <w:pPr>
+        <w:rPr>
+          <w:rFonts w:ascii="CMMI10" w:eastAsia="CMMI10" w:cs="CMMI10"/>
+        </w:rPr>
+      </w:pPr>
+      <w:r>
+        <w:rPr>
+          <w:noProof/>
+        </w:rPr>
+        <w:lastRenderedPageBreak/>
+        <w:drawing>
+          <wp:inline distT="0" distB="0" distL="0" distR="0" wp14:anchorId="4013C438" wp14:editId="515B630C">
+            <wp:extent cx="3614468" cy="3614468"/>
+            <wp:effectExtent l="0" t="0" r="5080" b="5080"/>
+            <wp:docPr id="3" name="Immagine 3"/>
+            <wp:cNvGraphicFramePr>
+              <a:graphicFrameLocks xmlns:a="http://schemas.openxmlformats.org/drawingml/2006/main" noChangeAspect="1"/>
+            </wp:cNvGraphicFramePr>
+            <a:graphic xmlns:a="http://schemas.openxmlformats.org/drawingml/2006/main">
+              <a:graphicData uri="http://schemas.openxmlformats.org/drawingml/2006/picture">
+                <pic:pic xmlns:pic="http://schemas.openxmlformats.org/drawingml/2006/picture">
+                  <pic:nvPicPr>
+                    <pic:cNvPr id="0" name="Picture 1"/>
+                    <pic:cNvPicPr>
+                      <a:picLocks noChangeAspect="1" noChangeArrowheads="1"/>
+                    </pic:cNvPicPr>
+                  </pic:nvPicPr>
+                  <pic:blipFill>
+                    <a:blip r:embed="rId5">
+                      <a:extLst>
+                        <a:ext uri="{28A0092B-C50C-407E-A947-70E740481C1C}">
+                          <a14:useLocalDpi xmlns:a14="http://schemas.microsoft.com/office/drawing/2010/main" val="0"/>
+                        </a:ext>
+                      </a:extLst>
+                    </a:blip>
+                    <a:srcRect/>
+                    <a:stretch>
+                      <a:fillRect/>
+                    </a:stretch>
+                  </pic:blipFill>
+                  <pic:spPr bwMode="auto">
+                    <a:xfrm>
+                      <a:off x="0" y="0"/>
+                      <a:ext cx="3618478" cy="3618478"/>
+                    </a:xfrm>
+                    <a:prstGeom prst="rect">
+                      <a:avLst/>
+                    </a:prstGeom>
+                    <a:noFill/>
+                    <a:ln>
+                      <a:noFill/>
+                    </a:ln>
+                  </pic:spPr>
+                </pic:pic>
+              </a:graphicData>
+            </a:graphic>
+          </wp:inline>
+        </w:drawing>
+      </w:r>
+    </w:p>
+    <w:p>
+      <w:r>
+        <w:rPr>
+          <w:rFonts w:eastAsia="CMMI10"/>
+        </w:rPr>
+        <w:t xml:space="preserve">La probabilità che la variabile aleatoria esponenziale con </w:t>
+      </w:r>
+      <w:r>
+        <w:rPr>
+          <w:rFonts w:cstheme="minorHAnsi"/>
+        </w:rPr>
+        <w:t>λ</w:t>
+      </w:r>
+      <w:r>
+        <w:t>=3</w:t>
+      </w:r>
+      <w:r>
+        <w:t xml:space="preserve"> assuma valori nell’intervallo (0.5, 1.5) è </w:t>
+      </w:r>
+      <w:r>
+        <w:t>0.2120212</w:t>
+      </w:r>
+      <w:r>
+        <w:t>.</w:t>
+      </w:r>
+    </w:p>
+    <w:p>
+      <w:pPr>
+        <w:rPr>
+          <w:rFonts w:eastAsia="CMMI10"/>
+        </w:rPr>
+      </w:pPr>
+      <w:r>
+        <w:rPr>
+          <w:noProof/>
+        </w:rPr>
+        <w:drawing>
+          <wp:inline distT="0" distB="0" distL="0" distR="0" wp14:anchorId="570D8CB6" wp14:editId="68FE3E95">
+            <wp:extent cx="3053751" cy="3053751"/>
+            <wp:effectExtent l="0" t="0" r="0" b="0"/>
+            <wp:docPr id="5" name="Immagine 5"/>
+            <wp:cNvGraphicFramePr>
+              <a:graphicFrameLocks xmlns:a="http://schemas.openxmlformats.org/drawingml/2006/main" noChangeAspect="1"/>
+            </wp:cNvGraphicFramePr>
+            <a:graphic xmlns:a="http://schemas.openxmlformats.org/drawingml/2006/main">
+              <a:graphicData uri="http://schemas.openxmlformats.org/drawingml/2006/picture">
+                <pic:pic xmlns:pic="http://schemas.openxmlformats.org/drawingml/2006/picture">
+                  <pic:nvPicPr>
+                    <pic:cNvPr id="0" name="Picture 3"/>
+                    <pic:cNvPicPr>
+                      <a:picLocks noChangeAspect="1" noChangeArrowheads="1"/>
+                    </pic:cNvPicPr>
+                  </pic:nvPicPr>
+                  <pic:blipFill>
+                    <a:blip r:embed="rId6">
+                      <a:extLst>
+                        <a:ext uri="{28A0092B-C50C-407E-A947-70E740481C1C}">
+                          <a14:useLocalDpi xmlns:a14="http://schemas.microsoft.com/office/drawing/2010/main" val="0"/>
+                        </a:ext>
+                      </a:extLst>
+                    </a:blip>
+                    <a:srcRect/>
+                    <a:stretch>
+                      <a:fillRect/>
+                    </a:stretch>
+                  </pic:blipFill>
+                  <pic:spPr bwMode="auto">
+                    <a:xfrm>
+                      <a:off x="0" y="0"/>
+                      <a:ext cx="3062660" cy="3062660"/>
+                    </a:xfrm>
+                    <a:prstGeom prst="rect">
+                      <a:avLst/>
+                    </a:prstGeom>
+                    <a:noFill/>
+                    <a:ln>
+                      <a:noFill/>
+                    </a:ln>
+                  </pic:spPr>
+                </pic:pic>
+              </a:graphicData>
+            </a:graphic>
+          </wp:inline>
+        </w:drawing>
+      </w:r>
+    </w:p>
+    <w:p>
+      <w:pPr>
+        <w:rPr>
+          <w:rFonts w:eastAsia="CMMI10"/>
+        </w:rPr>
+      </w:pPr>
+      <w:r>
+        <w:rPr>
+          <w:rFonts w:eastAsia="CMMI10"/>
+        </w:rPr>
+        <w:t>I quartili sono:</w:t>
+      </w:r>
+    </w:p>
+    <w:p>
+      <w:pPr>
+        <w:rPr>
+          <w:rFonts w:eastAsia="CMMI10"/>
+        </w:rPr>
+      </w:pPr>
+      <w:r>
+        <w:rPr>
+          <w:noProof/>
+        </w:rPr>
+        <w:drawing>
+          <wp:inline distT="0" distB="0" distL="0" distR="0" wp14:anchorId="38D61EA9" wp14:editId="0963072C">
+            <wp:extent cx="4610100" cy="495300"/>
+            <wp:effectExtent l="0" t="0" r="0" b="0"/>
+            <wp:docPr id="6" name="Immagine 6"/>
+            <wp:cNvGraphicFramePr>
+              <a:graphicFrameLocks xmlns:a="http://schemas.openxmlformats.org/drawingml/2006/main" noChangeAspect="1"/>
+            </wp:cNvGraphicFramePr>
+            <a:graphic xmlns:a="http://schemas.openxmlformats.org/drawingml/2006/main">
+              <a:graphicData uri="http://schemas.openxmlformats.org/drawingml/2006/picture">
+                <pic:pic xmlns:pic="http://schemas.openxmlformats.org/drawingml/2006/picture">
+                  <pic:nvPicPr>
+                    <pic:cNvPr id="1" name=""/>
+                    <pic:cNvPicPr/>
+                  </pic:nvPicPr>
+                  <pic:blipFill>
+                    <a:blip r:embed="rId7"/>
+                    <a:stretch>
+                      <a:fillRect/>
+                    </a:stretch>
+                  </pic:blipFill>
+                  <pic:spPr>
+                    <a:xfrm>
+                      <a:off x="0" y="0"/>
+                      <a:ext cx="4610100" cy="495300"/>
+                    </a:xfrm>
+                    <a:prstGeom prst="rect">
+                      <a:avLst/>
+                    </a:prstGeom>
+                  </pic:spPr>
+                </pic:pic>
+              </a:graphicData>
+            </a:graphic>
+          </wp:inline>
+        </w:drawing>
+      </w:r>
+    </w:p>
+    <w:p>
+      <w:pPr>
+        <w:rPr>
+          <w:rFonts w:eastAsia="CMMI10"/>
+        </w:rPr>
+      </w:pPr>
+    </w:p>
+    <w:p>
+      <w:pPr>
+        <w:rPr>
+          <w:rFonts w:eastAsia="CMMI10"/>
+        </w:rPr>
+      </w:pPr>
+      <w:r>
+        <w:rPr>
+          <w:rFonts w:eastAsia="CMMI10"/>
+        </w:rPr>
+        <w:lastRenderedPageBreak/>
+        <w:t>Confronto della densità teorica esponenziale con la densità simulata. Si può notare che all’aumentare dell’ampiezza del campione, l’istogramma delle frequenze relative si avvicina alla densità esponenziale teorica.</w:t>
+      </w:r>
+    </w:p>
+    <w:p>
+      <w:pPr>
+        <w:rPr>
+          <w:rFonts w:eastAsia="CMMI10"/>
+        </w:rPr>
+      </w:pPr>
+      <w:r>
+        <w:rPr>
+          <w:noProof/>
+        </w:rPr>
+        <w:drawing>
+          <wp:inline distT="0" distB="0" distL="0" distR="0" wp14:anchorId="7998C5FA" wp14:editId="4962E5F8">
+            <wp:extent cx="3700732" cy="3700732"/>
+            <wp:effectExtent l="0" t="0" r="0" b="0"/>
+            <wp:docPr id="7" name="Immagine 7"/>
+            <wp:cNvGraphicFramePr>
+              <a:graphicFrameLocks xmlns:a="http://schemas.openxmlformats.org/drawingml/2006/main" noChangeAspect="1"/>
+            </wp:cNvGraphicFramePr>
+            <a:graphic xmlns:a="http://schemas.openxmlformats.org/drawingml/2006/main">
+              <a:graphicData uri="http://schemas.openxmlformats.org/drawingml/2006/picture">
+                <pic:pic xmlns:pic="http://schemas.openxmlformats.org/drawingml/2006/picture">
+                  <pic:nvPicPr>
+                    <pic:cNvPr id="0" name="Picture 5"/>
+                    <pic:cNvPicPr>
+                      <a:picLocks noChangeAspect="1" noChangeArrowheads="1"/>
+                    </pic:cNvPicPr>
+                  </pic:nvPicPr>
+                  <pic:blipFill>
+                    <a:blip r:embed="rId8">
+                      <a:extLst>
+                        <a:ext uri="{28A0092B-C50C-407E-A947-70E740481C1C}">
+                          <a14:useLocalDpi xmlns:a14="http://schemas.microsoft.com/office/drawing/2010/main" val="0"/>
+                        </a:ext>
+                      </a:extLst>
+                    </a:blip>
+                    <a:srcRect/>
+                    <a:stretch>
+                      <a:fillRect/>
+                    </a:stretch>
+                  </pic:blipFill>
+                  <pic:spPr bwMode="auto">
+                    <a:xfrm>
+                      <a:off x="0" y="0"/>
+                      <a:ext cx="3706002" cy="3706002"/>
+                    </a:xfrm>
+                    <a:prstGeom prst="rect">
+                      <a:avLst/>
+                    </a:prstGeom>
+                    <a:noFill/>
+                    <a:ln>
+                      <a:noFill/>
+                    </a:ln>
+                  </pic:spPr>
+                </pic:pic>
+              </a:graphicData>
+            </a:graphic>
+          </wp:inline>
+        </w:drawing>
+      </w:r>
+    </w:p>
+    <w:p>
+      <w:pPr>
+        <w:rPr>
+          <w:rFonts w:eastAsia="CMMI10"/>
+        </w:rPr>
+      </w:pPr>
+    </w:p>
     <w:p>
       <w:pPr>
         <w:pStyle w:val="Titolo2"/>
@@ -61,11 +1401,71 @@
       </w:r>
       <w:r>
         <w:rPr>
+          <w:rFonts w:cstheme="minorHAnsi"/>
+        </w:rPr>
+        <w:t>λ</w:t>
+      </w:r>
+      <w:r>
+        <w:rPr>
           <w:rFonts w:hint="eastAsia"/>
         </w:rPr>
+        <w:t>.</w:t>
+      </w:r>
+    </w:p>
+    <w:p>
+      <w:r>
+        <w:t xml:space="preserve">La </w:t>
+      </w:r>
+      <w:r>
+        <w:rPr>
+          <w:b/>
+          <w:bCs/>
+        </w:rPr>
+        <w:t>stima puntuale</w:t>
+      </w:r>
+      <w:r>
+        <w:t xml:space="preserve"> del parametro non noto con il metodo dei momenti f</w:t>
+      </w:r>
+      <w:r>
+        <w:t>ornisce come stimatore la media campionaria. Risulta quindi</w:t>
+      </w:r>
+      <w:r>
+        <w:t xml:space="preserve"> </w:t>
+      </w:r>
+      <w:r>
+        <w:rPr>
+          <w:rFonts w:cstheme="minorHAnsi"/>
+        </w:rPr>
         <w:t>λ</w:t>
       </w:r>
       <w:r>
+        <w:t xml:space="preserve"> </w:t>
+      </w:r>
+      <w:r>
+        <w:t xml:space="preserve">= </w:t>
+      </w:r>
+      <w:r>
+        <w:t>0.1876024</w:t>
+      </w:r>
+      <w:r>
+        <w:t>.</w:t>
+      </w:r>
+      <w:r>
+        <w:t xml:space="preserve"> La media campionaria è uno stimatore corretto con varianza minima e consistente per 1/</w:t>
+      </w:r>
+      <w:r>
+        <w:rPr>
+          <w:rFonts w:cstheme="minorHAnsi"/>
+        </w:rPr>
+        <w:t xml:space="preserve"> </w:t>
+      </w:r>
+      <w:r>
+        <w:rPr>
+          <w:rFonts w:cstheme="minorHAnsi"/>
+        </w:rPr>
+        <w:t>λ</w:t>
+      </w:r>
+      <w:r>
         <w:rPr>
           <w:rFonts w:hint="eastAsia"/>
         </w:rPr>
@@ -74,116 +1474,88 @@
     </w:p>
     <w:p>
       <w:r>
-        <w:t>La stima puntuale del parametro non noto con il metodo dei momenti f</w:t>
-      </w:r>
-      <w:r>
-        <w:t>ornisce come stimatore la media campionaria. Risulta quindi</w:t>
-      </w:r>
-      <w:r>
+        <w:t xml:space="preserve">La </w:t>
+      </w:r>
+      <w:r>
+        <w:rPr>
+          <w:b/>
+          <w:bCs/>
+        </w:rPr>
+        <w:t>stima intervallare</w:t>
+      </w:r>
+      <w:r>
+        <w:t xml:space="preserve"> si propone, a differenza della stima puntuale, di determinare in base ai dati del campione un limite superiore e un limite inferiore entro il quale sia compreso il parametro non noto </w:t>
+      </w:r>
+      <w:r>
+        <w:rPr>
+          <w:rFonts w:cstheme="minorHAnsi"/>
+        </w:rPr>
+        <w:t>λ</w:t>
+      </w:r>
+      <w:r>
+        <w:rPr>
+          <w:rFonts w:hint="eastAsia"/>
+        </w:rPr>
         <w:t xml:space="preserve"> </w:t>
       </w:r>
       <w:r>
+        <w:t xml:space="preserve">con un certo coefficiente di confidenza (o grado di fiducia). Per effettuare la stima intervallare su un campione con distribuzione esponenziale viene utilizzato il teorema centrale di convergenza che necessita </w:t>
+      </w:r>
+      <w:r>
+        <w:t>un campione di ampiez</w:t>
+      </w:r>
+      <w:r>
+        <w:t xml:space="preserve">za </w:t>
+      </w:r>
+      <w:r>
+        <w:rPr>
+          <w:rFonts w:ascii="Calibri" w:hAnsi="Calibri" w:cs="Calibri"/>
+        </w:rPr>
+        <w:t>≥</w:t>
+      </w:r>
+      <w:r>
+        <w:t>30.</w:t>
+      </w:r>
+      <w:r>
+        <w:t xml:space="preserve"> </w:t>
+      </w:r>
+      <w:r>
+        <w:t>Siccome il campione a disposizione ha ampiezza pari a 50, risulta possibile applicare tale metodo.</w:t>
+      </w:r>
+    </w:p>
+    <w:p>
+      <w:r>
+        <w:t xml:space="preserve">Stima dell’intervallo di confidenza di grado </w:t>
+      </w:r>
+      <w:r>
+        <w:t xml:space="preserve">1 </w:t>
+      </w:r>
+      <w:r>
         <w:rPr>
           <w:rFonts w:hint="eastAsia"/>
         </w:rPr>
-        <w:t>λ</w:t>
-      </w:r>
-      <w:r>
-        <w:t xml:space="preserve">= </w:t>
-      </w:r>
-      <w:r>
-        <w:t>0.1876024</w:t>
-      </w:r>
-      <w:r>
-        <w:t>.</w:t>
-      </w:r>
-      <w:r>
-        <w:t xml:space="preserve"> La media campionaria è uno stimatore corretto con varianza minima e consistente per 1/</w:t>
-      </w:r>
-      <w:r>
-        <w:rPr>
-          <w:rFonts w:hint="eastAsia"/>
-        </w:rPr>
-        <w:t>λ</w:t>
-      </w:r>
-      <w:r>
-        <w:rPr>
-          <w:rFonts w:hint="eastAsia"/>
-        </w:rPr>
-        <w:t>.</w:t>
-      </w:r>
-    </w:p>
-    <w:p>
-      <w:r>
-        <w:t xml:space="preserve">La stima intervallare si propone, a differenza della stima puntuale, di determinare in base ai dati del campione un limite superiore e un limite inferiore entro il quale sia compreso il parametro non noto </w:t>
-      </w:r>
-      <w:r>
-        <w:rPr>
-          <w:rFonts w:hint="eastAsia"/>
-        </w:rPr>
-        <w:t>λ</w:t>
-      </w:r>
-      <w:r>
-        <w:rPr>
-          <w:rFonts w:hint="eastAsia"/>
-        </w:rPr>
+        <w:t>−</w:t>
+      </w:r>
+      <w:r>
         <w:t xml:space="preserve"> </w:t>
       </w:r>
       <w:r>
-        <w:t xml:space="preserve">con un certo coefficiente di confidenza (o grado di fiducia). Per effettuare la stima intervallare su un campione con distribuzione esponenziale viene utilizzato il teorema centrale di convergenza che necessita </w:t>
-      </w:r>
-      <w:r>
-        <w:t>un campione di ampiez</w:t>
-      </w:r>
-      <w:r>
-        <w:t xml:space="preserve">za </w:t>
-      </w:r>
-      <w:r>
-        <w:rPr>
-          <w:rFonts w:hint="eastAsia"/>
-        </w:rPr>
-        <w:t>≥</w:t>
-      </w:r>
-      <w:r>
-        <w:t xml:space="preserve"> 30.</w:t>
+        <w:rPr>
+          <w:rFonts w:ascii="Calibri" w:hAnsi="Calibri" w:cs="Calibri"/>
+        </w:rPr>
+        <w:t>α</w:t>
+      </w:r>
+      <w:r>
+        <w:t xml:space="preserve"> = 0.9</w:t>
+      </w:r>
+      <w:r>
+        <w:t>9.</w:t>
+      </w:r>
+      <w:r>
+        <w:t xml:space="preserve"> Il limite inferiore risulta cb=0.1375105, mentre il limite superiore risulta ca=0.2951011.</w:t>
       </w:r>
       <w:r>
         <w:t xml:space="preserve"> </w:t>
-      </w:r>
-      <w:r>
-        <w:t>Siccome il campione a disposizione ha ampiezza pari a 50, risulta possibile applicare tale metodo.</w:t>
-      </w:r>
-    </w:p>
-    <w:p>
-      <w:r>
-        <w:t xml:space="preserve">Stima dell’intervallo di confidenza di grado </w:t>
-      </w:r>
-      <w:r>
-        <w:t xml:space="preserve">1 </w:t>
-      </w:r>
-      <w:r>
-        <w:rPr>
-          <w:rFonts w:hint="eastAsia"/>
-        </w:rPr>
-        <w:t>−</w:t>
-      </w:r>
-      <w:r>
-        <w:t xml:space="preserve"> </w:t>
-      </w:r>
-      <w:r>
-        <w:rPr>
-          <w:rFonts w:hint="eastAsia"/>
-        </w:rPr>
-        <w:t>α</w:t>
-      </w:r>
-      <w:r>
-        <w:t xml:space="preserve"> = 0.9</w:t>
-      </w:r>
-      <w:r>
-        <w:t>9.</w:t>
-      </w:r>
-      <w:r>
-        <w:t xml:space="preserve"> Il limite inferiore risulta cb=0.1375105, mentre il limite superiore risulta ca=0.2951011.</w:t>
       </w:r>
     </w:p>
     <w:p>
@@ -207,7 +1579,7 @@
                     <pic:cNvPicPr/>
                   </pic:nvPicPr>
                   <pic:blipFill>
-                    <a:blip r:embed="rId4"/>
+                    <a:blip r:embed="rId9"/>
                     <a:stretch>
                       <a:fillRect/>
                     </a:stretch>
@@ -228,6 +1600,90 @@
         </w:drawing>
       </w:r>
     </w:p>
+    <w:p/>
+    <w:p>
+      <w:r>
+        <w:lastRenderedPageBreak/>
+        <w:t>Risulta quindi:</w:t>
+      </w:r>
+    </w:p>
+    <w:p>
+      <m:oMathPara>
+        <m:oMath>
+          <m:r>
+            <w:rPr>
+              <w:rFonts w:ascii="Cambria Math" w:hAnsi="Cambria Math"/>
+            </w:rPr>
+            <m:t>P</m:t>
+          </m:r>
+          <m:d>
+            <m:dPr>
+              <m:ctrlPr>
+                <w:rPr>
+                  <w:rFonts w:ascii="Cambria Math" w:hAnsi="Cambria Math"/>
+                </w:rPr>
+              </m:ctrlPr>
+            </m:dPr>
+            <m:e>
+              <m:r>
+                <m:rPr>
+                  <m:sty m:val="p"/>
+                </m:rPr>
+                <w:rPr>
+                  <w:rFonts w:ascii="Cambria Math" w:hAnsi="Cambria Math"/>
+                </w:rPr>
+                <m:t>0.1375105</m:t>
+              </m:r>
+              <m:r>
+                <m:rPr>
+                  <m:sty m:val="p"/>
+                </m:rPr>
+                <w:rPr>
+                  <w:rFonts w:ascii="Cambria Math"/>
+                </w:rPr>
+                <m:t>&lt;X&lt;</m:t>
+              </m:r>
+              <m:r>
+                <m:rPr>
+                  <m:sty m:val="p"/>
+                </m:rPr>
+                <w:rPr>
+                  <w:rFonts w:ascii="Cambria Math" w:hAnsi="Cambria Math"/>
+                </w:rPr>
+                <m:t>0.2951011</m:t>
+              </m:r>
+              <m:r>
+                <m:rPr>
+                  <m:sty m:val="p"/>
+                </m:rPr>
+                <w:rPr>
+                  <w:rFonts w:ascii="Cambria Math" w:hAnsi="Cambria Math"/>
+                </w:rPr>
+                <m:t xml:space="preserve"> </m:t>
+              </m:r>
+            </m:e>
+          </m:d>
+          <m:r>
+            <m:rPr>
+              <m:sty m:val="p"/>
+            </m:rPr>
+            <w:rPr>
+              <w:rFonts w:ascii="Cambria Math" w:hAnsi="Cambria Math"/>
+            </w:rPr>
+            <m:t>=</m:t>
+          </m:r>
+          <m:r>
+            <m:rPr>
+              <m:sty m:val="p"/>
+            </m:rPr>
+            <w:rPr>
+              <w:rFonts w:ascii="Cambria Math" w:hAnsi="Cambria Math"/>
+            </w:rPr>
+            <m:t>0.99</m:t>
+          </m:r>
+        </m:oMath>
+      </m:oMathPara>
+    </w:p>
     <w:p>
       <w:r>
         <w:t xml:space="preserve">Stima dell’intervallo di confidenza di grado </w:t>
@@ -246,7 +1702,7 @@
       </w:r>
       <w:r>
         <w:rPr>
-          <w:rFonts w:hint="eastAsia"/>
+          <w:rFonts w:ascii="Calibri" w:hAnsi="Calibri" w:cs="Calibri"/>
         </w:rPr>
         <w:t>α</w:t>
       </w:r>
@@ -254,28 +1710,13 @@
         <w:t xml:space="preserve"> = 0.9</w:t>
       </w:r>
       <w:r>
-        <w:t>5</w:t>
-      </w:r>
-      <w:r>
-        <w:t>.</w:t>
+        <w:t>5.</w:t>
       </w:r>
       <w:r>
         <w:t xml:space="preserve"> </w:t>
       </w:r>
       <w:r>
-        <w:t>Il limite inferiore risulta cb=0.1</w:t>
-      </w:r>
-      <w:r>
-        <w:t>468879</w:t>
-      </w:r>
-      <w:r>
-        <w:t>, mentre il limite superiore risulta ca=0.2</w:t>
-      </w:r>
-      <w:r>
-        <w:t>595427</w:t>
-      </w:r>
-      <w:r>
-        <w:t>.</w:t>
+        <w:t>Il limite inferiore risulta cb=0.1468879, mentre il limite superiore risulta ca=0.2595427.</w:t>
       </w:r>
     </w:p>
     <w:p>
@@ -299,7 +1740,7 @@
                     <pic:cNvPicPr/>
                   </pic:nvPicPr>
                   <pic:blipFill>
-                    <a:blip r:embed="rId5"/>
+                    <a:blip r:embed="rId10"/>
                     <a:stretch>
                       <a:fillRect/>
                     </a:stretch>
@@ -320,6 +1761,114 @@
         </w:drawing>
       </w:r>
     </w:p>
+    <w:p>
+      <w:r>
+        <w:t>Risulta quindi:</w:t>
+      </w:r>
+    </w:p>
+    <w:p>
+      <m:oMathPara>
+        <m:oMath>
+          <m:r>
+            <w:rPr>
+              <w:rFonts w:ascii="Cambria Math" w:hAnsi="Cambria Math"/>
+            </w:rPr>
+            <m:t>P</m:t>
+          </m:r>
+          <m:d>
+            <m:dPr>
+              <m:ctrlPr>
+                <w:rPr>
+                  <w:rFonts w:ascii="Cambria Math" w:hAnsi="Cambria Math"/>
+                </w:rPr>
+              </m:ctrlPr>
+            </m:dPr>
+            <m:e>
+              <m:r>
+                <m:rPr>
+                  <m:sty m:val="p"/>
+                </m:rPr>
+                <w:rPr>
+                  <w:rFonts w:ascii="Cambria Math" w:hAnsi="Cambria Math"/>
+                </w:rPr>
+                <m:t>0.1468879</m:t>
+              </m:r>
+              <m:r>
+                <m:rPr>
+                  <m:sty m:val="p"/>
+                </m:rPr>
+                <w:rPr>
+                  <w:rFonts w:ascii="Cambria Math"/>
+                </w:rPr>
+                <m:t>&lt;X&lt;</m:t>
+              </m:r>
+              <m:r>
+                <m:rPr>
+                  <m:sty m:val="p"/>
+                </m:rPr>
+                <w:rPr>
+                  <w:rFonts w:ascii="Cambria Math" w:hAnsi="Cambria Math"/>
+                </w:rPr>
+                <m:t>0.2595427</m:t>
+              </m:r>
+              <m:r>
+                <m:rPr>
+                  <m:sty m:val="p"/>
+                </m:rPr>
+                <w:rPr>
+                  <w:rFonts w:ascii="Cambria Math" w:hAnsi="Cambria Math"/>
+                </w:rPr>
+                <m:t xml:space="preserve"> </m:t>
+              </m:r>
+            </m:e>
+          </m:d>
+          <m:r>
+            <m:rPr>
+              <m:sty m:val="p"/>
+            </m:rPr>
+            <w:rPr>
+              <w:rFonts w:ascii="Cambria Math" w:hAnsi="Cambria Math"/>
+            </w:rPr>
+            <m:t>=0.9</m:t>
+          </m:r>
+          <m:r>
+            <m:rPr>
+              <m:sty m:val="p"/>
+            </m:rPr>
+            <w:rPr>
+              <w:rFonts w:ascii="Cambria Math" w:hAnsi="Cambria Math"/>
+            </w:rPr>
+            <m:t>5</m:t>
+          </m:r>
+        </m:oMath>
+      </m:oMathPara>
+    </w:p>
+    <w:p>
+      <w:r>
+        <w:t xml:space="preserve">Si nota che all’aumentare del grado di confidenza </w:t>
+      </w:r>
+      <w:r>
+        <w:t xml:space="preserve">1 </w:t>
+      </w:r>
+      <w:r>
+        <w:t>–</w:t>
+      </w:r>
+      <w:r>
+        <w:t xml:space="preserve"> </w:t>
+      </w:r>
+      <w:r>
+        <w:rPr>
+          <w:rFonts w:ascii="Calibri" w:hAnsi="Calibri" w:cs="Calibri"/>
+        </w:rPr>
+        <w:t>α</w:t>
+      </w:r>
+      <w:r>
+        <w:rPr>
+          <w:rFonts w:ascii="Calibri" w:hAnsi="Calibri" w:cs="Calibri"/>
+        </w:rPr>
+        <w:t xml:space="preserve"> l’intervallo diventa più grande.</w:t>
+      </w:r>
+    </w:p>
     <w:p/>
     <w:p>
       <w:pPr>
@@ -376,10 +1925,7 @@
         <w:t>=</w:t>
       </w:r>
       <w:r>
-        <w:t>10.11495</w:t>
-      </w:r>
-      <w:r>
-        <w:t>, sd</w:t>
+        <w:t>10.11495, sd</w:t>
       </w:r>
       <w:r>
         <w:rPr>
@@ -388,16 +1934,7 @@
         <w:t>B</w:t>
       </w:r>
       <w:r>
-        <w:t>=</w:t>
-      </w:r>
-      <w:r>
-        <w:t>10.82139</w:t>
-      </w:r>
-      <w:r>
-        <w:t xml:space="preserve">. Si vuole determinare una stima dell’intervallo di confidenza di grado </w:t>
-      </w:r>
-      <w:r>
-        <w:t xml:space="preserve">1 </w:t>
+        <w:t xml:space="preserve">=10.82139. Si vuole determinare una stima dell’intervallo di confidenza di grado 1 </w:t>
       </w:r>
       <w:r>
         <w:rPr>
@@ -410,15 +1947,12 @@
       </w:r>
       <w:r>
         <w:rPr>
-          <w:rFonts w:hint="eastAsia"/>
+          <w:rFonts w:ascii="Calibri" w:hAnsi="Calibri" w:cs="Calibri"/>
         </w:rPr>
         <w:t>α</w:t>
       </w:r>
       <w:r>
-        <w:t xml:space="preserve"> = 0.9</w:t>
-      </w:r>
-      <w:r>
-        <w:t>9</w:t>
+        <w:t xml:space="preserve"> = 0.99</w:t>
       </w:r>
       <w:r>
         <w:rPr>
@@ -429,40 +1963,74 @@
         <w:t xml:space="preserve"> </w:t>
       </w:r>
       <w:r>
-        <w:t xml:space="preserve">per la differenza </w:t>
+        <w:t>per la differenza</w:t>
+      </w:r>
+      <w:r>
+        <w:t xml:space="preserve"> </w:t>
+      </w:r>
+      <w:r>
+        <w:t>1/</w:t>
+      </w:r>
+      <w:r>
+        <w:rPr>
+          <w:rFonts w:cstheme="minorHAnsi"/>
+        </w:rPr>
+        <w:t xml:space="preserve"> </w:t>
+      </w:r>
+      <w:r>
+        <w:rPr>
+          <w:rFonts w:cstheme="minorHAnsi"/>
+        </w:rPr>
+        <w:t>λ</w:t>
+      </w:r>
+      <w:r>
+        <w:rPr>
+          <w:vertAlign w:val="subscript"/>
+        </w:rPr>
+        <w:t xml:space="preserve"> </w:t>
+      </w:r>
+      <w:r>
+        <w:rPr>
+          <w:vertAlign w:val="subscript"/>
+        </w:rPr>
+        <w:t>A</w:t>
       </w:r>
       <w:r>
         <w:rPr>
           <w:rFonts w:hint="eastAsia"/>
         </w:rPr>
-        <w:t>μ</w:t>
-      </w:r>
-      <w:r>
-        <w:rPr>
-          <w:vertAlign w:val="subscript"/>
-        </w:rPr>
-        <w:t>A</w:t>
-      </w:r>
-      <w:r>
-        <w:rPr>
-          <w:rFonts w:hint="eastAsia"/>
-        </w:rPr>
         <w:t>−</w:t>
       </w:r>
       <w:r>
         <w:t xml:space="preserve"> </w:t>
       </w:r>
       <w:r>
-        <w:rPr>
-          <w:rFonts w:hint="eastAsia"/>
-        </w:rPr>
-        <w:t>μ</w:t>
+        <w:t>1/</w:t>
+      </w:r>
+      <w:r>
+        <w:rPr>
+          <w:rFonts w:cstheme="minorHAnsi"/>
+        </w:rPr>
+        <w:t xml:space="preserve"> </w:t>
+      </w:r>
+      <w:r>
+        <w:rPr>
+          <w:rFonts w:cstheme="minorHAnsi"/>
+        </w:rPr>
+        <w:t>λ</w:t>
       </w:r>
       <w:r>
         <w:rPr>
           <w:rFonts w:hint="eastAsia"/>
           <w:vertAlign w:val="subscript"/>
         </w:rPr>
+        <w:t xml:space="preserve"> </w:t>
+      </w:r>
+      <w:r>
+        <w:rPr>
+          <w:rFonts w:hint="eastAsia"/>
+          <w:vertAlign w:val="subscript"/>
+        </w:rPr>
         <w:t>B</w:t>
       </w:r>
       <w:r>
@@ -477,37 +2045,14 @@
     </w:p>
     <w:p>
       <w:r>
-        <w:t>Il limite inferiore risulta cb=0.</w:t>
-      </w:r>
-      <w:r>
-        <w:t>0</w:t>
-      </w:r>
-      <w:r>
-        <w:t>14</w:t>
-      </w:r>
-      <w:r>
-        <w:t>70594</w:t>
-      </w:r>
-      <w:r>
-        <w:t>, mentre il limite superiore risulta ca=0.</w:t>
-      </w:r>
-      <w:r>
-        <w:t>1627719</w:t>
-      </w:r>
-      <w:r>
-        <w:t>.</w:t>
-      </w:r>
-    </w:p>
-    <w:p>
-      <w:r>
         <w:rPr>
           <w:noProof/>
         </w:rPr>
         <w:drawing>
-          <wp:inline distT="0" distB="0" distL="0" distR="0" wp14:anchorId="27C2D168" wp14:editId="77E84431">
-            <wp:extent cx="1371600" cy="676275"/>
-            <wp:effectExtent l="0" t="0" r="0" b="9525"/>
-            <wp:docPr id="3" name="Immagine 3"/>
+          <wp:inline distT="0" distB="0" distL="0" distR="0" wp14:anchorId="3D924DD7" wp14:editId="30C117FC">
+            <wp:extent cx="1190625" cy="647700"/>
+            <wp:effectExtent l="0" t="0" r="9525" b="0"/>
+            <wp:docPr id="4" name="Immagine 4"/>
             <wp:cNvGraphicFramePr>
               <a:graphicFrameLocks xmlns:a="http://schemas.openxmlformats.org/drawingml/2006/main" noChangeAspect="1"/>
             </wp:cNvGraphicFramePr>
@@ -519,7 +2064,7 @@
                     <pic:cNvPicPr/>
                   </pic:nvPicPr>
                   <pic:blipFill>
-                    <a:blip r:embed="rId6"/>
+                    <a:blip r:embed="rId11"/>
                     <a:stretch>
                       <a:fillRect/>
                     </a:stretch>
@@ -527,7 +2072,7 @@
                   <pic:spPr>
                     <a:xfrm>
                       <a:off x="0" y="0"/>
-                      <a:ext cx="1371600" cy="676275"/>
+                      <a:ext cx="1190625" cy="647700"/>
                     </a:xfrm>
                     <a:prstGeom prst="rect">
                       <a:avLst/>
@@ -538,6 +2083,336 @@
             </a:graphic>
           </wp:inline>
         </w:drawing>
+      </w:r>
+    </w:p>
+    <w:p>
+      <w:r>
+        <w:t>Risulta quindi:</w:t>
+      </w:r>
+    </w:p>
+    <w:p>
+      <m:oMathPara>
+        <m:oMath>
+          <m:r>
+            <w:rPr>
+              <w:rFonts w:ascii="Cambria Math" w:hAnsi="Cambria Math"/>
+            </w:rPr>
+            <m:t>P</m:t>
+          </m:r>
+          <m:d>
+            <m:dPr>
+              <m:ctrlPr>
+                <w:rPr>
+                  <w:rFonts w:ascii="Cambria Math" w:hAnsi="Cambria Math"/>
+                </w:rPr>
+              </m:ctrlPr>
+            </m:dPr>
+            <m:e>
+              <m:r>
+                <m:rPr>
+                  <m:sty m:val="p"/>
+                </m:rPr>
+                <w:rPr>
+                  <w:rFonts w:ascii="Cambria Math" w:hAnsi="Cambria Math"/>
+                </w:rPr>
+                <m:t>0.1468879</m:t>
+              </m:r>
+              <m:r>
+                <m:rPr>
+                  <m:sty m:val="p"/>
+                </m:rPr>
+                <w:rPr>
+                  <w:rFonts w:ascii="Cambria Math"/>
+                </w:rPr>
+                <m:t>&lt;</m:t>
+              </m:r>
+              <m:f>
+                <m:fPr>
+                  <m:ctrlPr>
+                    <w:rPr>
+                      <w:rFonts w:ascii="Cambria Math" w:hAnsi="Cambria Math"/>
+                      <w:i/>
+                      <w:iCs/>
+                    </w:rPr>
+                  </m:ctrlPr>
+                </m:fPr>
+                <m:num>
+                  <m:r>
+                    <w:rPr>
+                      <w:rFonts w:ascii="Cambria Math" w:hAnsi="Cambria Math"/>
+                    </w:rPr>
+                    <m:t>1</m:t>
+                  </m:r>
+                </m:num>
+                <m:den>
+                  <m:sSub>
+                    <m:sSubPr>
+                      <m:ctrlPr>
+                        <w:rPr>
+                          <w:rFonts w:ascii="Cambria Math" w:hAnsi="Cambria Math"/>
+                          <w:i/>
+                          <w:iCs/>
+                        </w:rPr>
+                      </m:ctrlPr>
+                    </m:sSubPr>
+                    <m:e>
+                      <m:r>
+                        <w:rPr>
+                          <w:rFonts w:ascii="Cambria Math" w:hAnsi="Cambria Math"/>
+                        </w:rPr>
+                        <m:t>λ</m:t>
+                      </m:r>
+                    </m:e>
+                    <m:sub>
+                      <m:r>
+                        <w:rPr>
+                          <w:rFonts w:ascii="Cambria Math" w:hAnsi="Cambria Math"/>
+                        </w:rPr>
+                        <m:t>A</m:t>
+                      </m:r>
+                    </m:sub>
+                  </m:sSub>
+                </m:den>
+              </m:f>
+              <m:r>
+                <m:rPr>
+                  <m:sty m:val="p"/>
+                </m:rPr>
+                <w:rPr>
+                  <w:rFonts w:ascii="Cambria Math"/>
+                </w:rPr>
+                <m:t>-</m:t>
+              </m:r>
+              <m:f>
+                <m:fPr>
+                  <m:ctrlPr>
+                    <w:rPr>
+                      <w:rFonts w:ascii="Cambria Math" w:hAnsi="Cambria Math"/>
+                      <w:i/>
+                      <w:iCs/>
+                    </w:rPr>
+                  </m:ctrlPr>
+                </m:fPr>
+                <m:num>
+                  <m:r>
+                    <w:rPr>
+                      <w:rFonts w:ascii="Cambria Math" w:hAnsi="Cambria Math"/>
+                    </w:rPr>
+                    <m:t>1</m:t>
+                  </m:r>
+                </m:num>
+                <m:den>
+                  <m:sSub>
+                    <m:sSubPr>
+                      <m:ctrlPr>
+                        <w:rPr>
+                          <w:rFonts w:ascii="Cambria Math" w:hAnsi="Cambria Math"/>
+                          <w:i/>
+                          <w:iCs/>
+                        </w:rPr>
+                      </m:ctrlPr>
+                    </m:sSubPr>
+                    <m:e>
+                      <m:r>
+                        <w:rPr>
+                          <w:rFonts w:ascii="Cambria Math" w:hAnsi="Cambria Math"/>
+                        </w:rPr>
+                        <m:t>λ</m:t>
+                      </m:r>
+                    </m:e>
+                    <m:sub>
+                      <m:r>
+                        <w:rPr>
+                          <w:rFonts w:ascii="Cambria Math" w:hAnsi="Cambria Math"/>
+                        </w:rPr>
+                        <m:t>B</m:t>
+                      </m:r>
+                    </m:sub>
+                  </m:sSub>
+                </m:den>
+              </m:f>
+              <m:r>
+                <m:rPr>
+                  <m:sty m:val="p"/>
+                </m:rPr>
+                <w:rPr>
+                  <w:rFonts w:ascii="Cambria Math"/>
+                </w:rPr>
+                <m:t>&lt;</m:t>
+              </m:r>
+              <m:r>
+                <m:rPr>
+                  <m:sty m:val="p"/>
+                </m:rPr>
+                <w:rPr>
+                  <w:rFonts w:ascii="Cambria Math" w:hAnsi="Cambria Math"/>
+                </w:rPr>
+                <m:t>0.2595427</m:t>
+              </m:r>
+              <m:r>
+                <m:rPr>
+                  <m:sty m:val="p"/>
+                </m:rPr>
+                <w:rPr>
+                  <w:rFonts w:ascii="Cambria Math" w:hAnsi="Cambria Math"/>
+                </w:rPr>
+                <m:t xml:space="preserve"> </m:t>
+              </m:r>
+            </m:e>
+          </m:d>
+          <m:r>
+            <m:rPr>
+              <m:sty m:val="p"/>
+            </m:rPr>
+            <w:rPr>
+              <w:rFonts w:ascii="Cambria Math" w:hAnsi="Cambria Math"/>
+            </w:rPr>
+            <m:t>=0.95</m:t>
+          </m:r>
+        </m:oMath>
+      </m:oMathPara>
+    </w:p>
+    <w:p>
+      <w:r>
+        <w:t xml:space="preserve">Siccome ca e cb sono entrambi </w:t>
+      </w:r>
+      <w:r>
+        <w:t xml:space="preserve">negativi, </w:t>
+      </w:r>
+      <w:r>
+        <w:t xml:space="preserve">la differenza </w:t>
+      </w:r>
+      <w:r>
+        <w:t>1/</w:t>
+      </w:r>
+      <w:r>
+        <w:rPr>
+          <w:rFonts w:cstheme="minorHAnsi"/>
+        </w:rPr>
+        <w:t xml:space="preserve"> </w:t>
+      </w:r>
+      <w:r>
+        <w:rPr>
+          <w:rFonts w:cstheme="minorHAnsi"/>
+        </w:rPr>
+        <w:t>λ</w:t>
+      </w:r>
+      <w:r>
+        <w:rPr>
+          <w:vertAlign w:val="subscript"/>
+        </w:rPr>
+        <w:t xml:space="preserve"> A</w:t>
+      </w:r>
+      <w:r>
+        <w:rPr>
+          <w:vertAlign w:val="subscript"/>
+        </w:rPr>
+        <w:t xml:space="preserve"> </w:t>
+      </w:r>
+      <w:r>
+        <w:rPr>
+          <w:rFonts w:hint="eastAsia"/>
+        </w:rPr>
+        <w:t>−</w:t>
+      </w:r>
+      <w:r>
+        <w:t xml:space="preserve"> </w:t>
+      </w:r>
+      <w:r>
+        <w:t>1/</w:t>
+      </w:r>
+      <w:r>
+        <w:rPr>
+          <w:rFonts w:cstheme="minorHAnsi"/>
+        </w:rPr>
+        <w:t xml:space="preserve"> </w:t>
+      </w:r>
+      <w:r>
+        <w:rPr>
+          <w:rFonts w:cstheme="minorHAnsi"/>
+        </w:rPr>
+        <w:t>λ</w:t>
+      </w:r>
+      <w:r>
+        <w:rPr>
+          <w:rFonts w:hint="eastAsia"/>
+          <w:vertAlign w:val="subscript"/>
+        </w:rPr>
+        <w:t xml:space="preserve"> </w:t>
+      </w:r>
+      <w:r>
+        <w:rPr>
+          <w:rFonts w:hint="eastAsia"/>
+          <w:vertAlign w:val="subscript"/>
+        </w:rPr>
+        <w:t>B</w:t>
+      </w:r>
+      <w:r>
+        <w:t xml:space="preserve"> risulta essere </w:t>
+      </w:r>
+      <w:r>
+        <w:t>negativa</w:t>
+      </w:r>
+      <w:r>
+        <w:t xml:space="preserve">, pertanto </w:t>
+      </w:r>
+      <w:r>
+        <w:rPr>
+          <w:rFonts w:cstheme="minorHAnsi"/>
+        </w:rPr>
+        <w:t>λ</w:t>
+      </w:r>
+      <w:r>
+        <w:rPr>
+          <w:vertAlign w:val="subscript"/>
+        </w:rPr>
+        <w:t xml:space="preserve"> A </w:t>
+      </w:r>
+      <w:r>
+        <w:rPr>
+          <w:rFonts w:hint="eastAsia"/>
+        </w:rPr>
+        <w:t>&gt;</w:t>
+      </w:r>
+      <w:r>
+        <w:t xml:space="preserve"> </w:t>
+      </w:r>
+      <w:r>
+        <w:rPr>
+          <w:rFonts w:cstheme="minorHAnsi"/>
+        </w:rPr>
+        <w:t>λ</w:t>
+      </w:r>
+      <w:r>
+        <w:rPr>
+          <w:rFonts w:hint="eastAsia"/>
+          <w:vertAlign w:val="subscript"/>
+        </w:rPr>
+        <w:t xml:space="preserve"> B</w:t>
+      </w:r>
+      <w:r>
+        <w:rPr>
+          <w:vertAlign w:val="subscript"/>
+        </w:rPr>
+        <w:t xml:space="preserve"> </w:t>
+      </w:r>
+      <w:r>
+        <w:t xml:space="preserve">. Siccome in una variabile aleatoria esponenziale </w:t>
+      </w:r>
+      <w:r>
+        <w:rPr>
+          <w:rFonts w:cstheme="minorHAnsi"/>
+        </w:rPr>
+        <w:t>λ</w:t>
+      </w:r>
+      <w:r>
+        <w:rPr>
+          <w:vertAlign w:val="subscript"/>
+        </w:rPr>
+        <w:t xml:space="preserve"> </w:t>
+      </w:r>
+      <w:r>
+        <w:t xml:space="preserve">può essere visto come una frequenza, il servizio A è in grado di servire più richieste per minuto rispetto al servizio B. </w:t>
       </w:r>
     </w:p>
     <w:sectPr>
@@ -1159,6 +3034,7 @@
   <w:style w:type="character" w:default="1" w:styleId="Carpredefinitoparagrafo">
     <w:name w:val="Default Paragraph Font"/>
     <w:uiPriority w:val="1"/>
+    <w:semiHidden/>
     <w:unhideWhenUsed/>
   </w:style>
   <w:style w:type="table" w:default="1" w:styleId="Tabellanormale">
@@ -1570,6 +3446,70 @@
     <w:pPr>
       <w:outlineLvl w:val="9"/>
     </w:pPr>
+  </w:style>
+  <w:style w:type="paragraph" w:styleId="NormaleWeb">
+    <w:name w:val="Normal (Web)"/>
+    <w:basedOn w:val="Normale"/>
+    <w:uiPriority w:val="99"/>
+    <w:semiHidden/>
+    <w:unhideWhenUsed/>
+    <w:rsid w:val="00A80366"/>
+    <w:pPr>
+      <w:spacing w:before="100" w:beforeAutospacing="1" w:after="100" w:afterAutospacing="1" w:line="240" w:lineRule="auto"/>
+    </w:pPr>
+    <w:rPr>
+      <w:rFonts w:ascii="Times New Roman" w:eastAsia="Times New Roman" w:hAnsi="Times New Roman" w:cs="Times New Roman"/>
+      <w:sz w:val="24"/>
+      <w:szCs w:val="24"/>
+      <w:lang w:eastAsia="it-IT"/>
+    </w:rPr>
+  </w:style>
+  <w:style w:type="character" w:customStyle="1" w:styleId="mi">
+    <w:name w:val="mi"/>
+    <w:basedOn w:val="Carpredefinitoparagrafo"/>
+    <w:rsid w:val="00A80366"/>
+  </w:style>
+  <w:style w:type="character" w:customStyle="1" w:styleId="mjxassistivemathml">
+    <w:name w:val="mjx_assistive_mathml"/>
+    <w:basedOn w:val="Carpredefinitoparagrafo"/>
+    <w:rsid w:val="00A80366"/>
+  </w:style>
+  <w:style w:type="character" w:customStyle="1" w:styleId="mo">
+    <w:name w:val="mo"/>
+    <w:basedOn w:val="Carpredefinitoparagrafo"/>
+    <w:rsid w:val="00A80366"/>
+  </w:style>
+  <w:style w:type="character" w:customStyle="1" w:styleId="mn">
+    <w:name w:val="mn"/>
+    <w:basedOn w:val="Carpredefinitoparagrafo"/>
+    <w:rsid w:val="00A80366"/>
+  </w:style>
+  <w:style w:type="character" w:customStyle="1" w:styleId="mtext">
+    <w:name w:val="mtext"/>
+    <w:basedOn w:val="Carpredefinitoparagrafo"/>
+    <w:rsid w:val="00A80366"/>
+  </w:style>
+  <w:style w:type="character" w:styleId="Testosegnaposto">
+    <w:name w:val="Placeholder Text"/>
+    <w:basedOn w:val="Carpredefinitoparagrafo"/>
+    <w:uiPriority w:val="99"/>
+    <w:semiHidden/>
+    <w:rsid w:val="00162F93"/>
+    <w:rPr>
+      <w:color w:val="808080"/>
+    </w:rPr>
+  </w:style>
+  <w:style w:type="character" w:styleId="Collegamentoipertestuale">
+    <w:name w:val="Hyperlink"/>
+    <w:basedOn w:val="Carpredefinitoparagrafo"/>
+    <w:uiPriority w:val="99"/>
+    <w:semiHidden/>
+    <w:unhideWhenUsed/>
+    <w:rsid w:val="00F5559F"/>
+    <w:rPr>
+      <w:color w:val="0000FF"/>
+      <w:u w:val="single"/>
+    </w:rPr>
   </w:style>
 </w:styles>
 </file>
@@ -1867,4 +3807,16 @@
     </a:ext>
   </a:extLst>
 </a:theme>
+</file>
+
+<file path=customXml/item1.xml><?xml version="1.0" encoding="utf-8"?>
+<b:Sources xmlns:b="http://schemas.openxmlformats.org/officeDocument/2006/bibliography" xmlns="http://schemas.openxmlformats.org/officeDocument/2006/bibliography" SelectedStyle="\IEEE2006OfficeOnline.xsl" StyleName="IEEE" Version="2006"/>
+</file>
+
+<file path=customXml/itemProps1.xml><?xml version="1.0" encoding="utf-8"?>
+<ds:datastoreItem xmlns:ds="http://schemas.openxmlformats.org/officeDocument/2006/customXml" ds:itemID="{65902999-A0A5-4485-BBBC-F257656853C5}">
+  <ds:schemaRefs>
+    <ds:schemaRef ds:uri="http://schemas.openxmlformats.org/officeDocument/2006/bibliography"/>
+  </ds:schemaRefs>
+</ds:datastoreItem>
 </file>
</xml_diff>